<commit_message>
file saving is a thing now
</commit_message>
<xml_diff>
--- a/extras/Design document.docx
+++ b/extras/Design document.docx
@@ -77,85 +77,107 @@
     </w:p>
     <w:p>
       <w:r>
-        <w:t>Apparently 8-bit WAVs don’t use two’s complement while larger sizes do. I should be wary of this, maybe even stop supporting 8-bit.</w:t>
-      </w:r>
-    </w:p>
-    <w:p>
-      <w:r>
-        <w:t>If I so choose, I can decide to support stereo by converting it to mono (the algorithm is really simple, just add the two matching samples together), and give a warning when you open a stereo file that it will be turned to mono.</w:t>
-      </w:r>
-      <w:r>
-        <w:t xml:space="preserve"> If I can figure out a way to do this but then convert back to stereo when you save, that’d be even better.</w:t>
-      </w:r>
-    </w:p>
-    <w:p>
-      <w:r>
-        <w:t xml:space="preserve">Possible algorithm for stereo to mono and back: for each sample, calculate how much of the sum of both samples is in the first and second channels. Such as: the first channel is 0.8 of the sum, the second is 0.2 of the sum. This is basically channel-1-sample / sum and the same for the other channel. When you convert back to stereo, you split each sample into two based on these weights and there you have it. This could be generalized to support any number of </w:t>
-      </w:r>
-      <w:r>
-        <w:t>channels.</w:t>
+        <w:t>Apparently 8-bit WAVs don’t use two’s complement while larger sizes do. I should be wary of this</w:t>
+      </w:r>
+      <w:r>
+        <w:t>.</w:t>
+      </w:r>
+    </w:p>
+    <w:p>
+      <w:r>
+        <w:t>Roadmap:</w:t>
+      </w:r>
+    </w:p>
+    <w:p>
+      <w:r>
+        <w:t>1. Plan GUI</w:t>
+      </w:r>
+    </w:p>
+    <w:p>
+      <w:r>
+        <w:t>2. Ability to open wave files and save/save as.</w:t>
+      </w:r>
+    </w:p>
+    <w:p>
+      <w:r>
+        <w:t>3. Temporary GUI for choosing a frequency and a multiplier and applying the modification without the fancy graphs</w:t>
+      </w:r>
+    </w:p>
+    <w:p>
+      <w:r>
+        <w:t>4. Draw graphs</w:t>
+      </w:r>
+    </w:p>
+    <w:p>
+      <w:r>
+        <w:t>5. Make frequency selectable from graph</w:t>
       </w:r>
     </w:p>
     <w:p/>
     <w:p>
       <w:r>
-        <w:t>Roadmap:</w:t>
-      </w:r>
-    </w:p>
-    <w:p>
-      <w:r>
-        <w:t>1. Plan GUI</w:t>
-      </w:r>
-    </w:p>
-    <w:p>
-      <w:r>
-        <w:t>2. Ability to open wave files and save/save as.</w:t>
-      </w:r>
-    </w:p>
-    <w:p>
+        <w:t>Note</w:t>
+      </w:r>
+      <w:r>
+        <w:t>s</w:t>
+      </w:r>
+      <w:r>
+        <w:t>:</w:t>
+      </w:r>
+    </w:p>
+    <w:p>
+      <w:pPr>
+        <w:pStyle w:val="ListParagraph"/>
+        <w:numPr>
+          <w:ilvl w:val="0"/>
+          <w:numId w:val="1"/>
+        </w:numPr>
+      </w:pPr>
+      <w:r>
+        <w:t xml:space="preserve">If </w:t>
+      </w:r>
+      <w:r>
+        <w:t>a</w:t>
+      </w:r>
+      <w:r>
+        <w:t xml:space="preserve"> chunk</w:t>
+      </w:r>
+      <w:r>
+        <w:t>’s</w:t>
+      </w:r>
+      <w:r>
+        <w:t xml:space="preserve"> size is odd, there’s an extra padding byte at the end of it</w:t>
+      </w:r>
+      <w:r>
+        <w:t>.</w:t>
+      </w:r>
+    </w:p>
+    <w:p>
+      <w:pPr>
+        <w:pStyle w:val="ListParagraph"/>
+        <w:numPr>
+          <w:ilvl w:val="0"/>
+          <w:numId w:val="1"/>
+        </w:numPr>
+      </w:pPr>
+      <w:r>
+        <w:t>Chunk size does not include the size of the chunk header</w:t>
+      </w:r>
+      <w:r>
+        <w:t>.</w:t>
+      </w:r>
+    </w:p>
+    <w:p>
+      <w:pPr>
+        <w:pStyle w:val="ListParagraph"/>
+        <w:numPr>
+          <w:ilvl w:val="0"/>
+          <w:numId w:val="1"/>
+        </w:numPr>
+      </w:pPr>
       <w:r>
         <w:lastRenderedPageBreak/>
-        <w:t>3. Temporary GUI for choosing a frequency and a multiplier and applying the modification without the fancy graphs</w:t>
-      </w:r>
-    </w:p>
-    <w:p>
-      <w:r>
-        <w:t>4. Draw graphs</w:t>
-      </w:r>
-    </w:p>
-    <w:p>
-      <w:r>
-        <w:t>5. Make frequency selectable from graph</w:t>
-      </w:r>
-    </w:p>
-    <w:p/>
-    <w:p>
-      <w:r>
-        <w:t>Notes about RIFF and WAV:</w:t>
-      </w:r>
-    </w:p>
-    <w:p>
-      <w:pPr>
-        <w:pStyle w:val="ListParagraph"/>
-        <w:numPr>
-          <w:ilvl w:val="0"/>
-          <w:numId w:val="1"/>
-        </w:numPr>
-      </w:pPr>
-      <w:r>
-        <w:t xml:space="preserve">If </w:t>
-      </w:r>
-      <w:r>
-        <w:t>a</w:t>
-      </w:r>
-      <w:r>
-        <w:t xml:space="preserve"> chunk</w:t>
-      </w:r>
-      <w:r>
-        <w:t>’s</w:t>
-      </w:r>
-      <w:r>
-        <w:t xml:space="preserve"> size is odd, there’s an extra padding byte at the end of it</w:t>
+        <w:t>Some WAVE files may have a byte alignment such that for example you have a 24-bit depth but each sample has a fourth padding byte such that samples come every 4 bytes. I should be wary of this</w:t>
       </w:r>
       <w:r>
         <w:t>.</w:t>
@@ -170,7 +192,34 @@
         </w:numPr>
       </w:pPr>
       <w:r>
-        <w:t>Chunk size does not include the size of the chunk header</w:t>
+        <w:t>Should nChannels be less than the number of bits set in dwChannelMask, then the extra (most significant) bits in dwChannelMask are ignored (in WAVEFORMATEXTENSIBLE).</w:t>
+      </w:r>
+    </w:p>
+    <w:p>
+      <w:pPr>
+        <w:pStyle w:val="ListParagraph"/>
+        <w:numPr>
+          <w:ilvl w:val="0"/>
+          <w:numId w:val="1"/>
+        </w:numPr>
+      </w:pPr>
+      <w:r>
+        <w:t>It looks like format chunks used to be different. I should make sure I’m reading the up-to-date format and maybe even supporting the old one too depending on how much it’s still in use</w:t>
+      </w:r>
+      <w:r>
+        <w:t xml:space="preserve"> (it isn’t).</w:t>
+      </w:r>
+    </w:p>
+    <w:p>
+      <w:pPr>
+        <w:pStyle w:val="ListParagraph"/>
+        <w:numPr>
+          <w:ilvl w:val="0"/>
+          <w:numId w:val="1"/>
+        </w:numPr>
+      </w:pPr>
+      <w:r>
+        <w:t>When saving a file, I should make sure not to mess up the way the wave data is split into chunks or the cue chunks pointing to these, because there are chunks we ignore such as the associated data chunk which rely on these chunks</w:t>
       </w:r>
       <w:r>
         <w:t>.</w:t>
@@ -185,7 +234,28 @@
         </w:numPr>
       </w:pPr>
       <w:r>
-        <w:t>Some WAVE files may have a byte alignment such that for example you have a 24-bit depth but each sample has a fourth padding byte such that samples come every 4 bytes. I should be wary of this</w:t>
+        <w:t>I think as long as we keep the fccChunk and dwChunkStart fields of cue points in a file updated, there are no concerns with messing up a file by changing the positioning of things.</w:t>
+      </w:r>
+      <w:r>
+        <w:t xml:space="preserve"> This is only true if we preserve the</w:t>
+      </w:r>
+      <w:r>
+        <w:t xml:space="preserve"> number of channels.</w:t>
+      </w:r>
+    </w:p>
+    <w:p>
+      <w:pPr>
+        <w:pStyle w:val="ListParagraph"/>
+        <w:numPr>
+          <w:ilvl w:val="0"/>
+          <w:numId w:val="1"/>
+        </w:numPr>
+      </w:pPr>
+      <w:r>
+        <w:t xml:space="preserve">Due to confusing ass specifications and the apparent scarcity of these chunks, I will ignore the playlist </w:t>
+      </w:r>
+      <w:r>
+        <w:t>chunk</w:t>
       </w:r>
       <w:r>
         <w:t>.</w:t>
@@ -200,84 +270,6 @@
         </w:numPr>
       </w:pPr>
       <w:r>
-        <w:t>Should nChannels be less than the number of bits set in dwChannelMask, then the extra (most significant) bits in dwChannelMask are ignored (in WAVEFORMATEXTENSIBLE).</w:t>
-      </w:r>
-    </w:p>
-    <w:p>
-      <w:pPr>
-        <w:pStyle w:val="ListParagraph"/>
-        <w:numPr>
-          <w:ilvl w:val="0"/>
-          <w:numId w:val="1"/>
-        </w:numPr>
-      </w:pPr>
-      <w:r>
-        <w:t>It looks like format chunks used to be different. I should make sure I’m reading the up-to-date format and maybe even supporting the old one too depending on how much it’s still in use</w:t>
-      </w:r>
-      <w:r>
-        <w:t xml:space="preserve"> (it isn’t).</w:t>
-      </w:r>
-    </w:p>
-    <w:p>
-      <w:pPr>
-        <w:pStyle w:val="ListParagraph"/>
-        <w:numPr>
-          <w:ilvl w:val="0"/>
-          <w:numId w:val="1"/>
-        </w:numPr>
-      </w:pPr>
-      <w:r>
-        <w:t>When saving a file, I should make sure not to mess up the way the wave data is split into chunks or the cue chunks pointing to these, because there are chunks we ignore such as the associated data chunk which rely on these chunks</w:t>
-      </w:r>
-      <w:r>
-        <w:t>.</w:t>
-      </w:r>
-    </w:p>
-    <w:p>
-      <w:pPr>
-        <w:pStyle w:val="ListParagraph"/>
-        <w:numPr>
-          <w:ilvl w:val="0"/>
-          <w:numId w:val="1"/>
-        </w:numPr>
-      </w:pPr>
-      <w:r>
-        <w:t>I think as long as we keep the fccChunk and dwChunkStart fields of cue points in a file updated, there are no concerns with messing up a file by changing the positioning of things.</w:t>
-      </w:r>
-      <w:r>
-        <w:t xml:space="preserve"> This is only true if we preserve the</w:t>
-      </w:r>
-      <w:r>
-        <w:t xml:space="preserve"> number of channels.</w:t>
-      </w:r>
-    </w:p>
-    <w:p>
-      <w:pPr>
-        <w:pStyle w:val="ListParagraph"/>
-        <w:numPr>
-          <w:ilvl w:val="0"/>
-          <w:numId w:val="1"/>
-        </w:numPr>
-      </w:pPr>
-      <w:r>
-        <w:t xml:space="preserve">Due to confusing ass specifications and the apparent scarcity of these chunks, I will ignore the playlist </w:t>
-      </w:r>
-      <w:r>
-        <w:t>chunk</w:t>
-      </w:r>
-      <w:r>
-        <w:t>.</w:t>
-      </w:r>
-    </w:p>
-    <w:p>
-      <w:pPr>
-        <w:pStyle w:val="ListParagraph"/>
-        <w:numPr>
-          <w:ilvl w:val="0"/>
-          <w:numId w:val="1"/>
-        </w:numPr>
-      </w:pPr>
-      <w:r>
         <w:t>Converting to mono and then back is problematic because the output isn’t what it should be. However, converting to mono and staying in mono is a pain in the ass because a lot of data in the wave file may rely on it being multichannel, such as playlist chunks and cue chunks and whatnot. Their documentation is also pretty bad so it’s hard to understand exactly how they depend on it. Currently, giving proper support for editing channels separately seems like the easy way out.</w:t>
       </w:r>
     </w:p>
@@ -359,80 +351,89 @@
         <w:t>about the Nyquist frequency</w:t>
       </w:r>
       <w:r>
-        <w:t xml:space="preserve">. That is if the DFT sequence is X1,…,Xn then Xk = conjugate of X(N-k). This </w:t>
-      </w:r>
+        <w:t>. That is if the DFT sequence is X1,…,Xn then Xk = conjugate of X(N-k). This may only start from after the first index, the one that’s just the sum of all samples.</w:t>
+      </w:r>
+      <w:r>
+        <w:t xml:space="preserve"> This means that any changes I make, I should mirror them for the other end of the graph.</w:t>
+      </w:r>
+    </w:p>
+    <w:p>
+      <w:pPr>
+        <w:pStyle w:val="ListParagraph"/>
+        <w:numPr>
+          <w:ilvl w:val="0"/>
+          <w:numId w:val="1"/>
+        </w:numPr>
+      </w:pPr>
+      <w:r>
+        <w:t>A fourier coefficient a + bi can be thought of as a magnitude |a + bi|, and a phase arctan(b / a).</w:t>
+      </w:r>
+    </w:p>
+    <w:p>
+      <w:pPr>
+        <w:pStyle w:val="ListParagraph"/>
+        <w:numPr>
+          <w:ilvl w:val="0"/>
+          <w:numId w:val="1"/>
+        </w:numPr>
+      </w:pPr>
+      <w:r>
+        <w:t xml:space="preserve">It is absolutely important to modify both the real and complex part of a coefficient. DCT assumes the function is even and thus there is no complex part. </w:t>
+      </w:r>
+      <w:r>
+        <w:t>If I want to use DFT, I have to also ask for a phase input or assume it’s 0. If I want to use DCT, it’s always 0 so there’s nothing to worry about.</w:t>
+      </w:r>
+    </w:p>
+    <w:p>
+      <w:pPr>
+        <w:pStyle w:val="ListParagraph"/>
+        <w:numPr>
+          <w:ilvl w:val="0"/>
+          <w:numId w:val="1"/>
+        </w:numPr>
+      </w:pPr>
+      <w:r>
+        <w:t>We’re gonna use DFT. For additive mode, we’ll add a magnitude while preserving the phase at each sample.</w:t>
+      </w:r>
+    </w:p>
+    <w:p>
+      <w:pPr>
+        <w:pStyle w:val="ListParagraph"/>
+        <w:numPr>
+          <w:ilvl w:val="0"/>
+          <w:numId w:val="1"/>
+        </w:numPr>
+      </w:pPr>
+      <w:r>
+        <w:t>Silence chunks will be ignored by this program.</w:t>
+      </w:r>
+    </w:p>
+    <w:p>
+      <w:pPr>
+        <w:pStyle w:val="ListParagraph"/>
+        <w:numPr>
+          <w:ilvl w:val="0"/>
+          <w:numId w:val="1"/>
+        </w:numPr>
+      </w:pPr>
       <w:r>
         <w:lastRenderedPageBreak/>
-        <w:t>may only start from after the first index, the one that’s just the sum of all samples.</w:t>
-      </w:r>
-      <w:r>
-        <w:t xml:space="preserve"> This means that any changes I make, I should mirror them for the other end of the graph.</w:t>
-      </w:r>
-    </w:p>
-    <w:p>
-      <w:pPr>
-        <w:pStyle w:val="ListParagraph"/>
-        <w:numPr>
-          <w:ilvl w:val="0"/>
-          <w:numId w:val="1"/>
-        </w:numPr>
-      </w:pPr>
-      <w:r>
-        <w:t>A fourier coefficient a + bi can be thought of as a magnitude |a + bi|, and a phase arctan(b / a).</w:t>
-      </w:r>
-    </w:p>
-    <w:p>
-      <w:pPr>
-        <w:pStyle w:val="ListParagraph"/>
-        <w:numPr>
-          <w:ilvl w:val="0"/>
-          <w:numId w:val="1"/>
-        </w:numPr>
-      </w:pPr>
-      <w:r>
-        <w:t xml:space="preserve">It is absolutely important to modify both the real and complex part of a coefficient. DCT assumes the function is even and thus there is no complex part. </w:t>
-      </w:r>
-      <w:r>
-        <w:t>If I want to use DFT, I have to also ask for a phase input or assume it’s 0. If I want to use DCT, it’s always 0 so there’s nothing to worry about.</w:t>
-      </w:r>
-    </w:p>
-    <w:p>
-      <w:pPr>
-        <w:pStyle w:val="ListParagraph"/>
-        <w:numPr>
-          <w:ilvl w:val="0"/>
-          <w:numId w:val="1"/>
-        </w:numPr>
-      </w:pPr>
-      <w:r>
-        <w:t>We’re gonna use DFT. For additive mode, we’ll add a magnitude while preserving the phase at each sample.</w:t>
-      </w:r>
-    </w:p>
-    <w:p>
-      <w:pPr>
-        <w:pStyle w:val="ListParagraph"/>
-        <w:numPr>
-          <w:ilvl w:val="0"/>
-          <w:numId w:val="1"/>
-        </w:numPr>
-      </w:pPr>
-      <w:r>
-        <w:t>Silence chunks will be ignored by this program.</w:t>
-      </w:r>
-    </w:p>
-    <w:p>
-      <w:pPr>
-        <w:pStyle w:val="ListParagraph"/>
-        <w:numPr>
-          <w:ilvl w:val="0"/>
-          <w:numId w:val="1"/>
-        </w:numPr>
-      </w:pPr>
-      <w:r>
         <w:t>For drawing graphs, it’s possible the y axis should be in decibels, meaning logarithmic scaling.</w:t>
       </w:r>
       <w:r>
         <w:t xml:space="preserve"> Maybe only for the fourier graph.</w:t>
+      </w:r>
+    </w:p>
+    <w:p>
+      <w:pPr>
+        <w:pStyle w:val="ListParagraph"/>
+        <w:numPr>
+          <w:ilvl w:val="0"/>
+          <w:numId w:val="1"/>
+        </w:numPr>
+      </w:pPr>
+      <w:r>
+        <w:t>We’re gonna apply triangular dithering whenever you save a file, because it’s needed when you convert from float-&gt;int after having done some processing. We’re not gonna apply noise shaping, because it’s recommended to only do it once on the last edit of a file, which means I’d want to have an option to turn it off, and I don’t want to bother with the GUI for that.</w:t>
       </w:r>
     </w:p>
     <w:sectPr>

</xml_diff>